<commit_message>
Further refining of the project proposal.
</commit_message>
<xml_diff>
--- a/Project Deliverables/Zayd Hammoudeh - Jigsaw Puzzle Solver Project Deliverables.docx
+++ b/Project Deliverables/Zayd Hammoudeh - Jigsaw Puzzle Solver Project Deliverables.docx
@@ -43,8 +43,19 @@
       </w:pPr>
       <w:r>
         <w:tab/>
-        <w:t xml:space="preserve">Solving a jigsaw puzzle entails arranging a fixed set of pieces such that they reconstruct an original source image.  With a traditional jigsaw puzzle, there are two primary factors that significantly reduce the difficulty of the problem namely: </w:t>
-      </w:r>
+        <w:t>Solving a jigsaw puzzle entails arranging a fixed set of pieces such that they reconstruct an original source image.  With a traditional jigsaw puzzle, there are two primary factors that significantly reduce the difficulty of the problem</w:t>
+      </w:r>
+      <w:r>
+        <w:t>,</w:t>
+      </w:r>
+      <w:r>
+        <w:t xml:space="preserve"> namely: </w:t>
+      </w:r>
+    </w:p>
+    <w:p>
+      <w:pPr>
+        <w:spacing w:after="0" w:line="240" w:lineRule="auto"/>
+      </w:pPr>
     </w:p>
     <w:p>
       <w:pPr>
@@ -58,6 +69,9 @@
       <w:r>
         <w:t xml:space="preserve">Piece Shape – Due to different piece shapes, most pieces are mechanically unable to be placed adjacent to one another.  What is more, through shape alone, the approximate location of some pieces can be known (e.g. corner pieces).  </w:t>
       </w:r>
+      <w:r>
+        <w:t>This greatly reduces the number of possible permutations of each piece making what would potentially be an intractable problem quite simple.</w:t>
+      </w:r>
     </w:p>
     <w:p>
       <w:pPr>
@@ -77,18 +91,53 @@
       <w:r>
         <w:t xml:space="preserve">Knowledge of the Source Image – </w:t>
       </w:r>
-    </w:p>
-    <w:p>
-      <w:pPr>
-        <w:pStyle w:val="ListParagraph"/>
-        <w:spacing w:after="0" w:line="240" w:lineRule="auto"/>
-      </w:pPr>
-    </w:p>
-    <w:p>
-      <w:pPr>
-        <w:spacing w:after="0" w:line="240" w:lineRule="auto"/>
-      </w:pPr>
-      <w:r>
+      <w:r>
+        <w:t>By knowing the source image, the solver can determine with certainty whether a piece is in the right location.</w:t>
+      </w:r>
+    </w:p>
+    <w:p>
+      <w:pPr>
+        <w:spacing w:after="0" w:line="240" w:lineRule="auto"/>
+      </w:pPr>
+    </w:p>
+    <w:p>
+      <w:pPr>
+        <w:spacing w:after="0" w:line="240" w:lineRule="auto"/>
+      </w:pPr>
+      <w:r>
+        <w:t xml:space="preserve">This project will develop a tool that will </w:t>
+      </w:r>
+      <w:r>
+        <w:t xml:space="preserve">attempt to reconstruct </w:t>
+      </w:r>
+      <w:r>
+        <w:t>a jigsaw puzzle of uniform, square pieces for an unknown image.</w:t>
+      </w:r>
+    </w:p>
+    <w:p>
+      <w:pPr>
+        <w:pStyle w:val="ListParagraph"/>
+        <w:spacing w:after="0" w:line="240" w:lineRule="auto"/>
+      </w:pPr>
+    </w:p>
+    <w:p>
+      <w:pPr>
+        <w:spacing w:after="0" w:line="240" w:lineRule="auto"/>
+        <w:jc w:val="center"/>
+        <w:rPr>
+          <w:b/>
+        </w:rPr>
+      </w:pPr>
+      <w:r>
+        <w:rPr>
+          <w:b/>
+        </w:rPr>
+        <w:t xml:space="preserve">CS297 </w:t>
+      </w:r>
+      <w:r>
+        <w:rPr>
+          <w:b/>
+        </w:rPr>
         <w:t>Deliverables</w:t>
       </w:r>
     </w:p>
@@ -141,6 +190,13 @@
     <w:p>
       <w:pPr>
         <w:pStyle w:val="ListParagraph"/>
+        <w:spacing w:after="0" w:line="240" w:lineRule="auto"/>
+        <w:ind w:left="1440"/>
+      </w:pPr>
+    </w:p>
+    <w:p>
+      <w:pPr>
+        <w:pStyle w:val="ListParagraph"/>
         <w:numPr>
           <w:ilvl w:val="1"/>
           <w:numId w:val="2"/>
@@ -154,7 +210,13 @@
         <w:t>Description:</w:t>
       </w:r>
       <w:r>
-        <w:t xml:space="preserve"> Given a source image, the tool will:</w:t>
+        <w:t xml:space="preserve"> Given a source image, the </w:t>
+      </w:r>
+      <w:r>
+        <w:t>generator</w:t>
+      </w:r>
+      <w:r>
+        <w:t xml:space="preserve"> will:</w:t>
       </w:r>
     </w:p>
     <w:p>
@@ -180,7 +242,25 @@
         <w:spacing w:after="0" w:line="240" w:lineRule="auto"/>
       </w:pPr>
       <w:r>
-        <w:t>Parse the image into a specified number of equal size images (note some of the picture may be cropped during this process</w:t>
+        <w:t xml:space="preserve">Parse the image into a specified number of equal size </w:t>
+      </w:r>
+      <w:r>
+        <w:t>tiles</w:t>
+      </w:r>
+      <w:r>
+        <w:t xml:space="preserve"> (N</w:t>
+      </w:r>
+      <w:r>
+        <w:t>ote</w:t>
+      </w:r>
+      <w:r>
+        <w:t>:</w:t>
+      </w:r>
+      <w:r>
+        <w:t xml:space="preserve"> some of the picture may be cropped during this process</w:t>
+      </w:r>
+      <w:r>
+        <w:t>)</w:t>
       </w:r>
     </w:p>
     <w:p>
@@ -206,7 +286,10 @@
         <w:spacing w:after="0" w:line="240" w:lineRule="auto"/>
       </w:pPr>
       <w:r>
-        <w:t>Optionally randomly rotate each piece</w:t>
+        <w:t>Optionally</w:t>
+      </w:r>
+      <w:r>
+        <w:t xml:space="preserve"> rotate each tile randomly</w:t>
       </w:r>
     </w:p>
     <w:p>
@@ -219,8 +302,19 @@
         <w:spacing w:after="0" w:line="240" w:lineRule="auto"/>
       </w:pPr>
       <w:r>
-        <w:t>Display the shuffled image (with optional boards for clarity)</w:t>
-      </w:r>
+        <w:t xml:space="preserve">Display the shuffled image (with optional </w:t>
+      </w:r>
+      <w:r>
+        <w:t>borders</w:t>
+      </w:r>
+      <w:r>
+        <w:t xml:space="preserve"> for clarity)</w:t>
+      </w:r>
+    </w:p>
+    <w:p>
+      <w:pPr>
+        <w:spacing w:after="0" w:line="240" w:lineRule="auto"/>
+      </w:pPr>
     </w:p>
     <w:p>
       <w:pPr>
@@ -238,8 +332,26 @@
         <w:t>Goals:</w:t>
       </w:r>
       <w:r>
-        <w:t xml:space="preserve"> I have never worked with image processing in the past.  This will provide me experience working with image files.  What is more, the quality of jigsaw solution may be subjective.  The ability to visualize that image is expected to provide clear insight into the strengths and weaknesses of an approach and how it may be improved.</w:t>
-      </w:r>
+        <w:t xml:space="preserve"> I have never worked with image processing in the past.  This will provide me experience working with image files</w:t>
+      </w:r>
+      <w:r>
+        <w:t xml:space="preserve"> and their formats</w:t>
+      </w:r>
+      <w:r>
+        <w:t xml:space="preserve">.  What is more, the quality of jigsaw solution may be subjective.  The ability to visualize that image is expected to provide clear insight into the strengths and weaknesses of </w:t>
+      </w:r>
+      <w:r>
+        <w:t xml:space="preserve">a solver’s </w:t>
+      </w:r>
+      <w:r>
+        <w:t>approach and how it may be improved.</w:t>
+      </w:r>
+    </w:p>
+    <w:p>
+      <w:pPr>
+        <w:spacing w:after="0" w:line="240" w:lineRule="auto"/>
+        <w:ind w:left="1080"/>
+      </w:pPr>
     </w:p>
     <w:p>
       <w:pPr>
@@ -258,9 +370,317 @@
       </w:r>
       <w:r>
         <w:t xml:space="preserve"> Python with most likely the Pillow Library</w:t>
+      </w:r>
+    </w:p>
+    <w:p>
+      <w:pPr>
+        <w:pStyle w:val="ListParagraph"/>
+        <w:spacing w:after="0" w:line="240" w:lineRule="auto"/>
+        <w:ind w:left="1440"/>
+      </w:pPr>
+    </w:p>
+    <w:p>
+      <w:pPr>
+        <w:pStyle w:val="ListParagraph"/>
+        <w:numPr>
+          <w:ilvl w:val="0"/>
+          <w:numId w:val="2"/>
+        </w:numPr>
+        <w:spacing w:after="0" w:line="240" w:lineRule="auto"/>
+      </w:pPr>
+      <w:r>
+        <w:rPr>
+          <w:b/>
+        </w:rPr>
+        <w:t>Top-down versus Bottom Up Solution Comparison</w:t>
+      </w:r>
+      <w:r>
+        <w:t xml:space="preserve"> </w:t>
+      </w:r>
+    </w:p>
+    <w:p>
+      <w:pPr>
+        <w:pStyle w:val="ListParagraph"/>
+        <w:numPr>
+          <w:ilvl w:val="1"/>
+          <w:numId w:val="2"/>
+        </w:numPr>
+        <w:spacing w:after="0" w:line="240" w:lineRule="auto"/>
+      </w:pPr>
+      <w:r>
+        <w:rPr>
+          <w:i/>
+        </w:rPr>
+        <w:t>Predicted Duration:</w:t>
+      </w:r>
+      <w:r>
+        <w:t xml:space="preserve"> 2</w:t>
+      </w:r>
+      <w:r>
+        <w:t xml:space="preserve"> weeks</w:t>
+      </w:r>
+    </w:p>
+    <w:p>
+      <w:pPr>
+        <w:spacing w:after="0" w:line="240" w:lineRule="auto"/>
+        <w:ind w:left="1080"/>
+      </w:pPr>
+    </w:p>
+    <w:p>
+      <w:pPr>
+        <w:pStyle w:val="ListParagraph"/>
+        <w:numPr>
+          <w:ilvl w:val="1"/>
+          <w:numId w:val="2"/>
+        </w:numPr>
+        <w:spacing w:after="0" w:line="240" w:lineRule="auto"/>
+      </w:pPr>
+      <w:r>
+        <w:rPr>
+          <w:i/>
+        </w:rPr>
+        <w:t>Description:</w:t>
+      </w:r>
+      <w:r>
+        <w:t xml:space="preserve"> There are multiple approaches that have</w:t>
+      </w:r>
+      <w:r>
+        <w:t xml:space="preserve"> been</w:t>
+      </w:r>
+      <w:r>
+        <w:t xml:space="preserve"> and can be used to solve this problem including: genetic algorithm, neural networks, local beam search, constraint satisfaction, etc.  </w:t>
+      </w:r>
+      <w:r>
+        <w:t>I</w:t>
+      </w:r>
+      <w:r>
+        <w:t xml:space="preserve"> classify these solutions into two primary categories namely:</w:t>
+      </w:r>
+    </w:p>
+    <w:p>
+      <w:pPr>
+        <w:spacing w:after="0" w:line="240" w:lineRule="auto"/>
+      </w:pPr>
+    </w:p>
+    <w:p>
+      <w:pPr>
+        <w:pStyle w:val="ListParagraph"/>
+        <w:numPr>
+          <w:ilvl w:val="2"/>
+          <w:numId w:val="2"/>
+        </w:numPr>
+        <w:spacing w:after="0" w:line="240" w:lineRule="auto"/>
+      </w:pPr>
+      <w:r>
+        <w:lastRenderedPageBreak/>
+        <w:t>Bottom-Up: Start with a single piece and grow the solution one piece at a time.  This is the approach used by humans when solving the problem.</w:t>
+      </w:r>
+    </w:p>
+    <w:p>
+      <w:pPr>
+        <w:spacing w:after="0" w:line="240" w:lineRule="auto"/>
+        <w:ind w:left="1980"/>
+      </w:pPr>
+    </w:p>
+    <w:p>
+      <w:pPr>
+        <w:pStyle w:val="ListParagraph"/>
+        <w:numPr>
+          <w:ilvl w:val="2"/>
+          <w:numId w:val="2"/>
+        </w:numPr>
+        <w:spacing w:after="0" w:line="240" w:lineRule="auto"/>
+      </w:pPr>
+      <w:r>
+        <w:t>Top Down: Start with a fully placed board and optimize the solution by transposing pieces or sets of pieces.</w:t>
+      </w:r>
+    </w:p>
+    <w:p>
+      <w:pPr>
+        <w:spacing w:after="0" w:line="240" w:lineRule="auto"/>
+      </w:pPr>
+    </w:p>
+    <w:p>
+      <w:pPr>
+        <w:pStyle w:val="ListParagraph"/>
+        <w:numPr>
+          <w:ilvl w:val="0"/>
+          <w:numId w:val="2"/>
+        </w:numPr>
+        <w:spacing w:after="0" w:line="240" w:lineRule="auto"/>
+      </w:pPr>
+      <w:r>
+        <w:rPr>
+          <w:b/>
+        </w:rPr>
+        <w:t>Jigsaw Puzzle Result Evaluation</w:t>
+      </w:r>
+      <w:r>
+        <w:rPr>
+          <w:b/>
+        </w:rPr>
+        <w:t xml:space="preserve"> Metric Identification and Comparison</w:t>
+      </w:r>
+    </w:p>
+    <w:p>
+      <w:pPr>
+        <w:pStyle w:val="ListParagraph"/>
+        <w:numPr>
+          <w:ilvl w:val="1"/>
+          <w:numId w:val="2"/>
+        </w:numPr>
+        <w:spacing w:after="0" w:line="240" w:lineRule="auto"/>
+      </w:pPr>
+      <w:r>
+        <w:rPr>
+          <w:i/>
+        </w:rPr>
+        <w:t>Predicted Duration:</w:t>
+      </w:r>
+      <w:r>
+        <w:t xml:space="preserve"> 1 to 2 weeks</w:t>
+      </w:r>
+    </w:p>
+    <w:p>
+      <w:pPr>
+        <w:pStyle w:val="ListParagraph"/>
+        <w:spacing w:after="0" w:line="240" w:lineRule="auto"/>
+        <w:ind w:left="1440"/>
+      </w:pPr>
+    </w:p>
+    <w:p>
+      <w:pPr>
+        <w:pStyle w:val="ListParagraph"/>
+        <w:numPr>
+          <w:ilvl w:val="1"/>
+          <w:numId w:val="2"/>
+        </w:numPr>
+        <w:spacing w:after="0" w:line="240" w:lineRule="auto"/>
+      </w:pPr>
+      <w:r>
+        <w:rPr>
+          <w:i/>
+        </w:rPr>
+        <w:t>Description:</w:t>
+      </w:r>
+      <w:r>
+        <w:t xml:space="preserve"> </w:t>
+      </w:r>
+      <w:r>
+        <w:t xml:space="preserve">The quality of the solution to the jigsaw puzzle problem is </w:t>
+      </w:r>
+      <w:r>
+        <w:t xml:space="preserve">subjective.  For example, given an image of a single, solid color, pieces could be rotated or transposed without affecting the solution.  It is hypothesized that no single metric will be sufficient to determine whether one solution is superior to another.  What is more, it is further theorized that different metrics may be needed depending on the characteristics intrinsic to the source image.  </w:t>
+      </w:r>
+    </w:p>
+    <w:p>
+      <w:pPr>
+        <w:pStyle w:val="ListParagraph"/>
+        <w:spacing w:after="0" w:line="240" w:lineRule="auto"/>
+        <w:ind w:left="1440"/>
+      </w:pPr>
+    </w:p>
+    <w:p>
+      <w:pPr>
+        <w:pStyle w:val="ListParagraph"/>
+        <w:spacing w:after="0" w:line="240" w:lineRule="auto"/>
+        <w:ind w:left="1440"/>
+      </w:pPr>
+      <w:r>
+        <w:t xml:space="preserve">For this deliverable, a set of </w:t>
+      </w:r>
+      <w:r>
+        <w:t>quality and accuracy metrics for jigsaw puzzle solutions will be proposed and eventually implemented (see deliverable #4).</w:t>
+      </w:r>
+    </w:p>
+    <w:p>
+      <w:pPr>
+        <w:spacing w:after="0" w:line="240" w:lineRule="auto"/>
+      </w:pPr>
+    </w:p>
+    <w:p>
+      <w:pPr>
+        <w:pStyle w:val="ListParagraph"/>
+        <w:numPr>
+          <w:ilvl w:val="0"/>
+          <w:numId w:val="2"/>
+        </w:numPr>
+        <w:spacing w:after="0" w:line="240" w:lineRule="auto"/>
+      </w:pPr>
+      <w:r>
+        <w:rPr>
+          <w:b/>
+        </w:rPr>
+        <w:t>Solution Implementation</w:t>
+      </w:r>
+    </w:p>
+    <w:p>
+      <w:pPr>
+        <w:pStyle w:val="ListParagraph"/>
+        <w:numPr>
+          <w:ilvl w:val="1"/>
+          <w:numId w:val="2"/>
+        </w:numPr>
+        <w:spacing w:after="0" w:line="240" w:lineRule="auto"/>
+      </w:pPr>
+      <w:r>
+        <w:rPr>
+          <w:i/>
+        </w:rPr>
+        <w:t>Predicted Duration:</w:t>
+      </w:r>
+      <w:r>
+        <w:t xml:space="preserve"> 2 to 3</w:t>
+      </w:r>
+      <w:r>
+        <w:t xml:space="preserve"> weeks</w:t>
+      </w:r>
+    </w:p>
+    <w:p>
+      <w:pPr>
+        <w:pStyle w:val="ListParagraph"/>
+        <w:spacing w:after="0" w:line="240" w:lineRule="auto"/>
+        <w:ind w:left="1440"/>
+      </w:pPr>
+    </w:p>
+    <w:p>
+      <w:pPr>
+        <w:pStyle w:val="ListParagraph"/>
+        <w:numPr>
+          <w:ilvl w:val="1"/>
+          <w:numId w:val="2"/>
+        </w:numPr>
+        <w:spacing w:after="0" w:line="240" w:lineRule="auto"/>
+      </w:pPr>
+      <w:r>
+        <w:rPr>
+          <w:i/>
+        </w:rPr>
+        <w:t xml:space="preserve">Description: </w:t>
+      </w:r>
+      <w:r>
+        <w:t xml:space="preserve">As an initial proof of concept, I will develop the infrastructure to implement one of the solver approaches proposed as part of deliverable #2.  </w:t>
+      </w:r>
+      <w:r>
+        <w:t xml:space="preserve">It is anticipated that </w:t>
+      </w:r>
+      <w:r>
+        <w:t xml:space="preserve">the solver will be bottom up </w:t>
       </w:r>
       <w:bookmarkStart w:id="0" w:name="_GoBack"/>
       <w:bookmarkEnd w:id="0"/>
+      <w:r>
+        <w:t xml:space="preserve">with the piece selection implemented </w:t>
+      </w:r>
+      <w:r>
+        <w:t>using</w:t>
+      </w:r>
+      <w:r>
+        <w:t xml:space="preserve"> </w:t>
+      </w:r>
+      <w:r>
+        <w:t>the Strategy Design Pattern so that new approaches can be easily incorporated into the general framework.</w:t>
+      </w:r>
     </w:p>
     <w:p>
       <w:pPr>
@@ -272,6 +692,22 @@
     <w:p>
       <w:pPr>
         <w:pStyle w:val="ListParagraph"/>
+        <w:spacing w:after="0" w:line="240" w:lineRule="auto"/>
+        <w:ind w:left="1440"/>
+      </w:pPr>
+      <w:r>
+        <w:t>In addition to implementing a solver, this step will include implementing the metrics enumerated by deliverable #3.</w:t>
+      </w:r>
+    </w:p>
+    <w:p>
+      <w:pPr>
+        <w:spacing w:after="0" w:line="240" w:lineRule="auto"/>
+        <w:ind w:left="1080"/>
+      </w:pPr>
+    </w:p>
+    <w:p>
+      <w:pPr>
+        <w:pStyle w:val="ListParagraph"/>
         <w:numPr>
           <w:ilvl w:val="0"/>
           <w:numId w:val="2"/>
@@ -282,10 +718,7 @@
         <w:rPr>
           <w:b/>
         </w:rPr>
-        <w:t>Top-down versus Bottom Up Solution Comparison</w:t>
-      </w:r>
-      <w:r>
-        <w:t xml:space="preserve"> </w:t>
+        <w:t>CS298/CS299 Project Proposal</w:t>
       </w:r>
     </w:p>
     <w:p>
@@ -301,14 +734,30 @@
         <w:rPr>
           <w:i/>
         </w:rPr>
-        <w:t>Predicted Duration:</w:t>
-      </w:r>
-      <w:r>
-        <w:t xml:space="preserve"> 2</w:t>
-      </w:r>
-      <w:r>
-        <w:t xml:space="preserve"> weeks</w:t>
-      </w:r>
+        <w:t>Predicted</w:t>
+      </w:r>
+      <w:r>
+        <w:rPr>
+          <w:i/>
+        </w:rPr>
+        <w:t xml:space="preserve"> Duration:</w:t>
+      </w:r>
+      <w:r>
+        <w:t xml:space="preserve"> 2 </w:t>
+      </w:r>
+      <w:r>
+        <w:t>to 3 w</w:t>
+      </w:r>
+      <w:r>
+        <w:t>eeks.  However, it is anticipated that work on this task will be done throughout the semester.</w:t>
+      </w:r>
+    </w:p>
+    <w:p>
+      <w:pPr>
+        <w:pStyle w:val="ListParagraph"/>
+        <w:spacing w:after="0" w:line="240" w:lineRule="auto"/>
+        <w:ind w:left="1440"/>
+      </w:pPr>
     </w:p>
     <w:p>
       <w:pPr>
@@ -326,10 +775,10 @@
         <w:t>Description:</w:t>
       </w:r>
       <w:r>
-        <w:t xml:space="preserve"> There are multiple approaches that have and can be used to solve this problem including: genetic algorithm, neural networks, local beam search, constraint satisfaction, etc.  </w:t>
-      </w:r>
-      <w:r>
-        <w:t>We classify these solutions into two primary categories namely:</w:t>
+        <w:t xml:space="preserve"> This is the culminating document for this semester’s activities.  It will </w:t>
+      </w:r>
+      <w:r>
+        <w:t>include:</w:t>
       </w:r>
     </w:p>
     <w:p>
@@ -342,14 +791,11 @@
         <w:spacing w:after="0" w:line="240" w:lineRule="auto"/>
       </w:pPr>
       <w:r>
-        <w:t>Bottom-Up: Start with a single piece and grow the solution one piece at a time.  This is the approach used by humans when solving the problem.</w:t>
-      </w:r>
-    </w:p>
-    <w:p>
-      <w:pPr>
-        <w:spacing w:after="0" w:line="240" w:lineRule="auto"/>
-        <w:ind w:left="1980"/>
-      </w:pPr>
+        <w:t>An</w:t>
+      </w:r>
+      <w:r>
+        <w:t xml:space="preserve"> overview of the project problem</w:t>
+      </w:r>
     </w:p>
     <w:p>
       <w:pPr>
@@ -361,198 +807,7 @@
         <w:spacing w:after="0" w:line="240" w:lineRule="auto"/>
       </w:pPr>
       <w:r>
-        <w:t>Top Down: Start with a fully placed board and optimize the solution by transposing pieces or sets of pieces.</w:t>
-      </w:r>
-    </w:p>
-    <w:p>
-      <w:pPr>
-        <w:pStyle w:val="ListParagraph"/>
-        <w:spacing w:after="0"/>
-        <w:ind w:left="1440"/>
-      </w:pPr>
-      <w:r>
-        <w:t>From a tertiary view of the literature,</w:t>
-      </w:r>
-    </w:p>
-    <w:p>
-      <w:pPr>
-        <w:spacing w:after="0" w:line="240" w:lineRule="auto"/>
-      </w:pPr>
-    </w:p>
-    <w:p>
-      <w:pPr>
-        <w:pStyle w:val="ListParagraph"/>
-        <w:numPr>
-          <w:ilvl w:val="0"/>
-          <w:numId w:val="2"/>
-        </w:numPr>
-        <w:spacing w:after="0" w:line="240" w:lineRule="auto"/>
-      </w:pPr>
-      <w:r>
-        <w:rPr>
-          <w:b/>
-        </w:rPr>
-        <w:t>Jigsaw Puzzle Result Evaluation</w:t>
-      </w:r>
-      <w:r>
-        <w:rPr>
-          <w:b/>
-        </w:rPr>
-        <w:t xml:space="preserve"> Metric Identification and Comparison</w:t>
-      </w:r>
-    </w:p>
-    <w:p>
-      <w:pPr>
-        <w:pStyle w:val="ListParagraph"/>
-        <w:numPr>
-          <w:ilvl w:val="1"/>
-          <w:numId w:val="2"/>
-        </w:numPr>
-        <w:spacing w:after="0" w:line="240" w:lineRule="auto"/>
-      </w:pPr>
-      <w:r>
-        <w:rPr>
-          <w:i/>
-        </w:rPr>
-        <w:t>Predicted Duration:</w:t>
-      </w:r>
-      <w:r>
-        <w:t xml:space="preserve"> 1 to 2 weeks</w:t>
-      </w:r>
-    </w:p>
-    <w:p>
-      <w:pPr>
-        <w:pStyle w:val="ListParagraph"/>
-        <w:numPr>
-          <w:ilvl w:val="1"/>
-          <w:numId w:val="2"/>
-        </w:numPr>
-        <w:spacing w:after="0" w:line="240" w:lineRule="auto"/>
-      </w:pPr>
-      <w:r>
-        <w:rPr>
-          <w:i/>
-        </w:rPr>
-        <w:t>Description:</w:t>
-      </w:r>
-      <w:r>
-        <w:t xml:space="preserve"> </w:t>
-      </w:r>
-      <w:r>
-        <w:t xml:space="preserve">The quality of the solution to the jigsaw puzzle problem is </w:t>
-      </w:r>
-    </w:p>
-    <w:p>
-      <w:pPr>
-        <w:spacing w:after="0" w:line="240" w:lineRule="auto"/>
-      </w:pPr>
-    </w:p>
-    <w:p>
-      <w:pPr>
-        <w:pStyle w:val="ListParagraph"/>
-        <w:numPr>
-          <w:ilvl w:val="0"/>
-          <w:numId w:val="2"/>
-        </w:numPr>
-        <w:spacing w:after="0" w:line="240" w:lineRule="auto"/>
-      </w:pPr>
-      <w:r>
-        <w:rPr>
-          <w:b/>
-        </w:rPr>
-        <w:t>Solution Implementation</w:t>
-      </w:r>
-    </w:p>
-    <w:p>
-      <w:pPr>
-        <w:pStyle w:val="ListParagraph"/>
-        <w:numPr>
-          <w:ilvl w:val="1"/>
-          <w:numId w:val="2"/>
-        </w:numPr>
-        <w:spacing w:after="0" w:line="240" w:lineRule="auto"/>
-      </w:pPr>
-      <w:r>
-        <w:rPr>
-          <w:i/>
-        </w:rPr>
-        <w:t>Predicted Duration:</w:t>
-      </w:r>
-      <w:r>
-        <w:t xml:space="preserve"> 1 to 2 weeks</w:t>
-      </w:r>
-    </w:p>
-    <w:p>
-      <w:pPr>
-        <w:pStyle w:val="ListParagraph"/>
-        <w:numPr>
-          <w:ilvl w:val="1"/>
-          <w:numId w:val="2"/>
-        </w:numPr>
-        <w:spacing w:after="0" w:line="240" w:lineRule="auto"/>
-      </w:pPr>
-      <w:r>
-        <w:t xml:space="preserve">Description: The quality of the solution to the jigsaw puzzle problem is </w:t>
-      </w:r>
-    </w:p>
-    <w:p>
-      <w:pPr>
-        <w:spacing w:after="0" w:line="240" w:lineRule="auto"/>
-        <w:ind w:left="1080"/>
-      </w:pPr>
-    </w:p>
-    <w:p>
-      <w:pPr>
-        <w:pStyle w:val="ListParagraph"/>
-        <w:numPr>
-          <w:ilvl w:val="0"/>
-          <w:numId w:val="2"/>
-        </w:numPr>
-        <w:spacing w:after="0" w:line="240" w:lineRule="auto"/>
-      </w:pPr>
-      <w:r>
-        <w:rPr>
-          <w:b/>
-        </w:rPr>
-        <w:t>CS298/CS299 Project Proposal</w:t>
-      </w:r>
-    </w:p>
-    <w:p>
-      <w:pPr>
-        <w:pStyle w:val="ListParagraph"/>
-        <w:numPr>
-          <w:ilvl w:val="1"/>
-          <w:numId w:val="2"/>
-        </w:numPr>
-        <w:spacing w:after="0" w:line="240" w:lineRule="auto"/>
-      </w:pPr>
-      <w:r>
-        <w:t xml:space="preserve">Approximate Duration: 2 </w:t>
-      </w:r>
-      <w:r>
-        <w:t>to 3 w</w:t>
-      </w:r>
-      <w:r>
-        <w:t>eeks.  However, it is anticipated that work on this task will be done throughout the semester.</w:t>
-      </w:r>
-    </w:p>
-    <w:p>
-      <w:pPr>
-        <w:pStyle w:val="ListParagraph"/>
-        <w:numPr>
-          <w:ilvl w:val="1"/>
-          <w:numId w:val="2"/>
-        </w:numPr>
-        <w:spacing w:after="0" w:line="240" w:lineRule="auto"/>
-      </w:pPr>
-      <w:r>
-        <w:t>Description:</w:t>
-      </w:r>
-      <w:r>
-        <w:t xml:space="preserve"> This is the culminating document for this semester’s activities.  It will </w:t>
-      </w:r>
-      <w:r>
-        <w:t>include:</w:t>
+        <w:t>Summary of previous work and solutions of the problem</w:t>
       </w:r>
     </w:p>
     <w:p>
@@ -565,10 +820,13 @@
         <w:spacing w:after="0" w:line="240" w:lineRule="auto"/>
       </w:pPr>
       <w:r>
-        <w:t>An</w:t>
-      </w:r>
-      <w:r>
-        <w:t xml:space="preserve"> overview of the project problem</w:t>
+        <w:t>D</w:t>
+      </w:r>
+      <w:r>
+        <w:t xml:space="preserve">iscuss the </w:t>
+      </w:r>
+      <w:r>
+        <w:t>strategies I plan to use to solve the problem</w:t>
       </w:r>
     </w:p>
     <w:p>
@@ -581,7 +839,7 @@
         <w:spacing w:after="0" w:line="240" w:lineRule="auto"/>
       </w:pPr>
       <w:r>
-        <w:t>Summary of previous work and solutions of the problem</w:t>
+        <w:t>Discuss the solution quality and metrics that will be used to compare solutions.</w:t>
       </w:r>
     </w:p>
     <w:p>
@@ -594,13 +852,7 @@
         <w:spacing w:after="0" w:line="240" w:lineRule="auto"/>
       </w:pPr>
       <w:r>
-        <w:t>D</w:t>
-      </w:r>
-      <w:r>
-        <w:t xml:space="preserve">iscuss the </w:t>
-      </w:r>
-      <w:r>
-        <w:t>strategies I plan to use to solve the problem</w:t>
+        <w:t>Provide a description of the two tools implemented namely the image parser and the solver.</w:t>
       </w:r>
     </w:p>
     <w:p>

</xml_diff>